<commit_message>
feat: working on Adding new transaction
</commit_message>
<xml_diff>
--- a/TVA - MVC Skills Assessment.docx
+++ b/TVA - MVC Skills Assessment.docx
@@ -1,6 +1,6 @@
 
 <file path=word/document.xml><?xml version="1.0" encoding="utf-8"?>
-<w:document xmlns:wpc="http://schemas.microsoft.com/office/word/2010/wordprocessingCanvas" xmlns:cx="http://schemas.microsoft.com/office/drawing/2014/chartex" xmlns:cx1="http://schemas.microsoft.com/office/drawing/2015/9/8/chartex" xmlns:cx2="http://schemas.microsoft.com/office/drawing/2015/10/21/chartex" xmlns:cx3="http://schemas.microsoft.com/office/drawing/2016/5/9/chartex" xmlns:cx4="http://schemas.microsoft.com/office/drawing/2016/5/10/chartex" xmlns:cx5="http://schemas.microsoft.com/office/drawing/2016/5/11/chartex" xmlns:cx6="http://schemas.microsoft.com/office/drawing/2016/5/12/chartex" xmlns:cx7="http://schemas.microsoft.com/office/drawing/2016/5/13/chartex" xmlns:cx8="http://schemas.microsoft.com/office/drawing/2016/5/14/chartex" xmlns:mc="http://schemas.openxmlformats.org/markup-compatibility/2006" xmlns:aink="http://schemas.microsoft.com/office/drawing/2016/ink" xmlns:am3d="http://schemas.microsoft.com/office/drawing/2017/model3d" xmlns:o="urn:schemas-microsoft-com:office:office" xmlns:oel="http://schemas.microsoft.com/office/2019/extlst" xmlns:r="http://schemas.openxmlformats.org/officeDocument/2006/relationships" xmlns:m="http://schemas.openxmlformats.org/officeDocument/2006/math" xmlns:v="urn:schemas-microsoft-com:vml" xmlns:wp14="http://schemas.microsoft.com/office/word/2010/wordprocessingDrawing" xmlns:wp="http://schemas.openxmlformats.org/drawingml/2006/wordprocessingDrawing" xmlns:w10="urn:schemas-microsoft-com:office:word" xmlns:w="http://schemas.openxmlformats.org/wordprocessingml/2006/main" xmlns:w14="http://schemas.microsoft.com/office/word/2010/wordml" xmlns:w15="http://schemas.microsoft.com/office/word/2012/wordml" xmlns:w16cex="http://schemas.microsoft.com/office/word/2018/wordml/cex" xmlns:w16cid="http://schemas.microsoft.com/office/word/2016/wordml/cid" xmlns:w16="http://schemas.microsoft.com/office/word/2018/wordml" xmlns:w16sdtdh="http://schemas.microsoft.com/office/word/2020/wordml/sdtdatahash" xmlns:w16se="http://schemas.microsoft.com/office/word/2015/wordml/symex" xmlns:wpg="http://schemas.microsoft.com/office/word/2010/wordprocessingGroup" xmlns:wpi="http://schemas.microsoft.com/office/word/2010/wordprocessingInk" xmlns:wne="http://schemas.microsoft.com/office/word/2006/wordml" xmlns:wps="http://schemas.microsoft.com/office/word/2010/wordprocessingShape" mc:Ignorable="w14 w15 w16se w16cid w16 w16cex w16sdtdh wp14">
+<w:document xmlns:wpc="http://schemas.microsoft.com/office/word/2010/wordprocessingCanvas" xmlns:cx="http://schemas.microsoft.com/office/drawing/2014/chartex" xmlns:cx1="http://schemas.microsoft.com/office/drawing/2015/9/8/chartex" xmlns:cx2="http://schemas.microsoft.com/office/drawing/2015/10/21/chartex" xmlns:cx3="http://schemas.microsoft.com/office/drawing/2016/5/9/chartex" xmlns:cx4="http://schemas.microsoft.com/office/drawing/2016/5/10/chartex" xmlns:cx5="http://schemas.microsoft.com/office/drawing/2016/5/11/chartex" xmlns:cx6="http://schemas.microsoft.com/office/drawing/2016/5/12/chartex" xmlns:cx7="http://schemas.microsoft.com/office/drawing/2016/5/13/chartex" xmlns:cx8="http://schemas.microsoft.com/office/drawing/2016/5/14/chartex" xmlns:mc="http://schemas.openxmlformats.org/markup-compatibility/2006" xmlns:aink="http://schemas.microsoft.com/office/drawing/2016/ink" xmlns:am3d="http://schemas.microsoft.com/office/drawing/2017/model3d" xmlns:o="urn:schemas-microsoft-com:office:office" xmlns:r="http://schemas.openxmlformats.org/officeDocument/2006/relationships" xmlns:m="http://schemas.openxmlformats.org/officeDocument/2006/math" xmlns:v="urn:schemas-microsoft-com:vml" xmlns:wp14="http://schemas.microsoft.com/office/word/2010/wordprocessingDrawing" xmlns:wp="http://schemas.openxmlformats.org/drawingml/2006/wordprocessingDrawing" xmlns:w10="urn:schemas-microsoft-com:office:word" xmlns:w="http://schemas.openxmlformats.org/wordprocessingml/2006/main" xmlns:w14="http://schemas.microsoft.com/office/word/2010/wordml" xmlns:w15="http://schemas.microsoft.com/office/word/2012/wordml" xmlns:w16cex="http://schemas.microsoft.com/office/word/2018/wordml/cex" xmlns:w16cid="http://schemas.microsoft.com/office/word/2016/wordml/cid" xmlns:w16="http://schemas.microsoft.com/office/word/2018/wordml" xmlns:w16se="http://schemas.microsoft.com/office/word/2015/wordml/symex" xmlns:wpg="http://schemas.microsoft.com/office/word/2010/wordprocessingGroup" xmlns:wpi="http://schemas.microsoft.com/office/word/2010/wordprocessingInk" xmlns:wne="http://schemas.microsoft.com/office/word/2006/wordml" xmlns:wps="http://schemas.microsoft.com/office/word/2010/wordprocessingShape" mc:Ignorable="w14 w15 w16se w16cid w16 w16cex wp14">
   <w:body>
     <w:p>
       <w:pPr>
@@ -263,7 +263,7 @@
                 <v:stroke joinstyle="miter"/>
                 <v:path gradientshapeok="t" o:connecttype="rect"/>
               </v:shapetype>
-              <v:shape id="Text Box 3" o:spid="_x0000_s1026" type="#_x0000_t202" style="width:437.25pt;height:35.25pt;visibility:visible;mso-wrap-style:square;mso-left-percent:-10001;mso-top-percent:-10001;mso-position-horizontal:absolute;mso-position-horizontal-relative:char;mso-position-vertical:absolute;mso-position-vertical-relative:line;mso-left-percent:-10001;mso-top-percent:-10001;v-text-anchor:top" o:gfxdata="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" strokecolor="#1f4d78 [1604]">
+              <v:shape id="Text Box 3" o:spid="_x0000_s1026" type="#_x0000_t202" style="width:437.25pt;height:35.25pt;visibility:visible;mso-wrap-style:square;mso-left-percent:-10001;mso-top-percent:-10001;mso-position-horizontal:absolute;mso-position-horizontal-relative:char;mso-position-vertical:absolute;mso-position-vertical-relative:line;mso-left-percent:-10001;mso-top-percent:-10001;v-text-anchor:top" o:gfxdata="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" strokecolor="#1f4d78 [1604]">
                 <v:textbox>
                   <w:txbxContent>
                     <w:p>
@@ -641,7 +641,7 @@
           </mc:Choice>
           <mc:Fallback>
             <w:pict>
-              <v:shape w14:anchorId="63566325" id="Text Box 2" o:spid="_x0000_s1027" type="#_x0000_t202" style="width:441pt;height:33.75pt;visibility:visible;mso-wrap-style:square;mso-left-percent:-10001;mso-top-percent:-10001;mso-position-horizontal:absolute;mso-position-horizontal-relative:char;mso-position-vertical:absolute;mso-position-vertical-relative:line;mso-left-percent:-10001;mso-top-percent:-10001;v-text-anchor:top" o:gfxdata="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" strokecolor="#1f4d78 [1604]">
+              <v:shape w14:anchorId="63566325" id="Text Box 2" o:spid="_x0000_s1027" type="#_x0000_t202" style="width:441pt;height:33.75pt;visibility:visible;mso-wrap-style:square;mso-left-percent:-10001;mso-top-percent:-10001;mso-position-horizontal:absolute;mso-position-horizontal-relative:char;mso-position-vertical:absolute;mso-position-vertical-relative:line;mso-left-percent:-10001;mso-top-percent:-10001;v-text-anchor:top" o:gfxdata="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" strokecolor="#1f4d78 [1604]">
                 <v:textbox>
                   <w:txbxContent>
                     <w:p>
@@ -1103,7 +1103,7 @@
           </mc:Choice>
           <mc:Fallback>
             <w:pict>
-              <v:shape w14:anchorId="4F0DE38F" id="_x0000_s1028" type="#_x0000_t202" style="width:441pt;height:32.25pt;visibility:visible;mso-wrap-style:square;mso-left-percent:-10001;mso-top-percent:-10001;mso-position-horizontal:absolute;mso-position-horizontal-relative:char;mso-position-vertical:absolute;mso-position-vertical-relative:line;mso-left-percent:-10001;mso-top-percent:-10001;v-text-anchor:top" o:gfxdata="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" strokecolor="#1f4d78 [1604]">
+              <v:shape w14:anchorId="4F0DE38F" id="_x0000_s1028" type="#_x0000_t202" style="width:441pt;height:32.25pt;visibility:visible;mso-wrap-style:square;mso-left-percent:-10001;mso-top-percent:-10001;mso-position-horizontal:absolute;mso-position-horizontal-relative:char;mso-position-vertical:absolute;mso-position-vertical-relative:line;mso-left-percent:-10001;mso-top-percent:-10001;v-text-anchor:top" o:gfxdata="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" strokecolor="#1f4d78 [1604]">
                 <v:textbox>
                   <w:txbxContent>
                     <w:p>
@@ -1855,7 +1855,7 @@
           </mc:Choice>
           <mc:Fallback>
             <w:pict>
-              <v:shape w14:anchorId="36C2E393" id="Text Box 19" o:spid="_x0000_s1029" type="#_x0000_t202" style="width:437.25pt;height:32.25pt;visibility:visible;mso-wrap-style:square;mso-left-percent:-10001;mso-top-percent:-10001;mso-position-horizontal:absolute;mso-position-horizontal-relative:char;mso-position-vertical:absolute;mso-position-vertical-relative:line;mso-left-percent:-10001;mso-top-percent:-10001;v-text-anchor:top" o:gfxdata="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" strokecolor="#1f4d78 [1604]">
+              <v:shape w14:anchorId="36C2E393" id="Text Box 19" o:spid="_x0000_s1029" type="#_x0000_t202" style="width:437.25pt;height:32.25pt;visibility:visible;mso-wrap-style:square;mso-left-percent:-10001;mso-top-percent:-10001;mso-position-horizontal:absolute;mso-position-horizontal-relative:char;mso-position-vertical:absolute;mso-position-vertical-relative:line;mso-left-percent:-10001;mso-top-percent:-10001;v-text-anchor:top" o:gfxdata="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" strokecolor="#1f4d78 [1604]">
                 <v:textbox>
                   <w:txbxContent>
                     <w:p>
@@ -2279,11 +2279,11 @@
         <w:t>Display a list of existing transactions for the account with a link for editing.</w:t>
       </w:r>
     </w:p>
+    <w:bookmarkStart w:id="4" w:name="_Toc466036858"/>
     <w:p>
       <w:pPr>
         <w:jc w:val="center"/>
       </w:pPr>
-      <w:bookmarkStart w:id="4" w:name="_Toc466036858"/>
       <w:r>
         <w:rPr>
           <w:noProof/>
@@ -2413,7 +2413,7 @@
           </mc:Choice>
           <mc:Fallback>
             <w:pict>
-              <v:shape w14:anchorId="609541C6" id="Text Box 20" o:spid="_x0000_s1030" type="#_x0000_t202" style="width:437.25pt;height:35.25pt;visibility:visible;mso-wrap-style:square;mso-left-percent:-10001;mso-top-percent:-10001;mso-position-horizontal:absolute;mso-position-horizontal-relative:char;mso-position-vertical:absolute;mso-position-vertical-relative:line;mso-left-percent:-10001;mso-top-percent:-10001;v-text-anchor:top" o:gfxdata="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" strokecolor="#1f4d78 [1604]">
+              <v:shape w14:anchorId="609541C6" id="Text Box 20" o:spid="_x0000_s1030" type="#_x0000_t202" style="width:437.25pt;height:35.25pt;visibility:visible;mso-wrap-style:square;mso-left-percent:-10001;mso-top-percent:-10001;mso-position-horizontal:absolute;mso-position-horizontal-relative:char;mso-position-vertical:absolute;mso-position-vertical-relative:line;mso-left-percent:-10001;mso-top-percent:-10001;v-text-anchor:top" o:gfxdata="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" strokecolor="#1f4d78 [1604]">
                 <v:textbox>
                   <w:txbxContent>
                     <w:p>
@@ -2929,16 +2929,8 @@
         <w:rPr>
           <w:sz w:val="20"/>
           <w:szCs w:val="20"/>
-          <w:highlight w:val="yellow"/>
-        </w:rPr>
-        <w:t>New accounts can only be added after the person is created</w:t>
-      </w:r>
-      <w:r>
-        <w:rPr>
-          <w:sz w:val="20"/>
-          <w:szCs w:val="20"/>
-        </w:rPr>
-        <w:t xml:space="preserve"> (not while it is being created).</w:t>
+        </w:rPr>
+        <w:t>New accounts can only be added after the person is created (not while it is being created).</w:t>
       </w:r>
     </w:p>
     <w:p>
@@ -3135,7 +3127,6 @@
         <w:rPr>
           <w:sz w:val="20"/>
           <w:szCs w:val="20"/>
-          <w:highlight w:val="yellow"/>
         </w:rPr>
         <w:t>New transactions can only be added after the account is created</w:t>
       </w:r>
@@ -3307,7 +3298,7 @@
           <v:shape id="_x0000_i1025" type="#_x0000_t75" style="width:184.5pt;height:40.5pt" o:ole="">
             <v:imagedata r:id="rId9" o:title=""/>
           </v:shape>
-          <o:OLEObject Type="Embed" ProgID="Package" ShapeID="_x0000_i1025" DrawAspect="Content" ObjectID="_1740241679" r:id="rId10"/>
+          <o:OLEObject Type="Embed" ProgID="Package" ShapeID="_x0000_i1025" DrawAspect="Content" ObjectID="_1694886017" r:id="rId10"/>
         </w:object>
       </w:r>
       <w:bookmarkEnd w:id="6"/>
@@ -3335,7 +3326,7 @@
 </file>
 
 <file path=word/endnotes.xml><?xml version="1.0" encoding="utf-8"?>
-<w:endnotes xmlns:wpc="http://schemas.microsoft.com/office/word/2010/wordprocessingCanvas" xmlns:cx="http://schemas.microsoft.com/office/drawing/2014/chartex" xmlns:cx1="http://schemas.microsoft.com/office/drawing/2015/9/8/chartex" xmlns:cx2="http://schemas.microsoft.com/office/drawing/2015/10/21/chartex" xmlns:cx3="http://schemas.microsoft.com/office/drawing/2016/5/9/chartex" xmlns:cx4="http://schemas.microsoft.com/office/drawing/2016/5/10/chartex" xmlns:cx5="http://schemas.microsoft.com/office/drawing/2016/5/11/chartex" xmlns:cx6="http://schemas.microsoft.com/office/drawing/2016/5/12/chartex" xmlns:cx7="http://schemas.microsoft.com/office/drawing/2016/5/13/chartex" xmlns:cx8="http://schemas.microsoft.com/office/drawing/2016/5/14/chartex" xmlns:mc="http://schemas.openxmlformats.org/markup-compatibility/2006" xmlns:aink="http://schemas.microsoft.com/office/drawing/2016/ink" xmlns:am3d="http://schemas.microsoft.com/office/drawing/2017/model3d" xmlns:o="urn:schemas-microsoft-com:office:office" xmlns:oel="http://schemas.microsoft.com/office/2019/extlst" xmlns:r="http://schemas.openxmlformats.org/officeDocument/2006/relationships" xmlns:m="http://schemas.openxmlformats.org/officeDocument/2006/math" xmlns:v="urn:schemas-microsoft-com:vml" xmlns:wp14="http://schemas.microsoft.com/office/word/2010/wordprocessingDrawing" xmlns:wp="http://schemas.openxmlformats.org/drawingml/2006/wordprocessingDrawing" xmlns:w10="urn:schemas-microsoft-com:office:word" xmlns:w="http://schemas.openxmlformats.org/wordprocessingml/2006/main" xmlns:w14="http://schemas.microsoft.com/office/word/2010/wordml" xmlns:w15="http://schemas.microsoft.com/office/word/2012/wordml" xmlns:w16cex="http://schemas.microsoft.com/office/word/2018/wordml/cex" xmlns:w16cid="http://schemas.microsoft.com/office/word/2016/wordml/cid" xmlns:w16="http://schemas.microsoft.com/office/word/2018/wordml" xmlns:w16sdtdh="http://schemas.microsoft.com/office/word/2020/wordml/sdtdatahash" xmlns:w16se="http://schemas.microsoft.com/office/word/2015/wordml/symex" xmlns:wpg="http://schemas.microsoft.com/office/word/2010/wordprocessingGroup" xmlns:wpi="http://schemas.microsoft.com/office/word/2010/wordprocessingInk" xmlns:wne="http://schemas.microsoft.com/office/word/2006/wordml" xmlns:wps="http://schemas.microsoft.com/office/word/2010/wordprocessingShape" mc:Ignorable="w14 w15 w16se w16cid w16 w16cex w16sdtdh wp14">
+<w:endnotes xmlns:wpc="http://schemas.microsoft.com/office/word/2010/wordprocessingCanvas" xmlns:cx="http://schemas.microsoft.com/office/drawing/2014/chartex" xmlns:cx1="http://schemas.microsoft.com/office/drawing/2015/9/8/chartex" xmlns:cx2="http://schemas.microsoft.com/office/drawing/2015/10/21/chartex" xmlns:cx3="http://schemas.microsoft.com/office/drawing/2016/5/9/chartex" xmlns:cx4="http://schemas.microsoft.com/office/drawing/2016/5/10/chartex" xmlns:cx5="http://schemas.microsoft.com/office/drawing/2016/5/11/chartex" xmlns:cx6="http://schemas.microsoft.com/office/drawing/2016/5/12/chartex" xmlns:cx7="http://schemas.microsoft.com/office/drawing/2016/5/13/chartex" xmlns:cx8="http://schemas.microsoft.com/office/drawing/2016/5/14/chartex" xmlns:mc="http://schemas.openxmlformats.org/markup-compatibility/2006" xmlns:aink="http://schemas.microsoft.com/office/drawing/2016/ink" xmlns:am3d="http://schemas.microsoft.com/office/drawing/2017/model3d" xmlns:o="urn:schemas-microsoft-com:office:office" xmlns:r="http://schemas.openxmlformats.org/officeDocument/2006/relationships" xmlns:m="http://schemas.openxmlformats.org/officeDocument/2006/math" xmlns:v="urn:schemas-microsoft-com:vml" xmlns:wp14="http://schemas.microsoft.com/office/word/2010/wordprocessingDrawing" xmlns:wp="http://schemas.openxmlformats.org/drawingml/2006/wordprocessingDrawing" xmlns:w10="urn:schemas-microsoft-com:office:word" xmlns:w="http://schemas.openxmlformats.org/wordprocessingml/2006/main" xmlns:w14="http://schemas.microsoft.com/office/word/2010/wordml" xmlns:w15="http://schemas.microsoft.com/office/word/2012/wordml" xmlns:w16cex="http://schemas.microsoft.com/office/word/2018/wordml/cex" xmlns:w16cid="http://schemas.microsoft.com/office/word/2016/wordml/cid" xmlns:w16="http://schemas.microsoft.com/office/word/2018/wordml" xmlns:w16se="http://schemas.microsoft.com/office/word/2015/wordml/symex" xmlns:wpg="http://schemas.microsoft.com/office/word/2010/wordprocessingGroup" xmlns:wpi="http://schemas.microsoft.com/office/word/2010/wordprocessingInk" xmlns:wne="http://schemas.microsoft.com/office/word/2006/wordml" xmlns:wps="http://schemas.microsoft.com/office/word/2010/wordprocessingShape" mc:Ignorable="w14 w15 w16se w16cid w16 w16cex wp14">
   <w:endnote w:type="separator" w:id="-1">
     <w:p>
       <w:pPr>
@@ -3360,7 +3351,7 @@
 </file>
 
 <file path=word/footer1.xml><?xml version="1.0" encoding="utf-8"?>
-<w:ftr xmlns:wpc="http://schemas.microsoft.com/office/word/2010/wordprocessingCanvas" xmlns:cx="http://schemas.microsoft.com/office/drawing/2014/chartex" xmlns:cx1="http://schemas.microsoft.com/office/drawing/2015/9/8/chartex" xmlns:cx2="http://schemas.microsoft.com/office/drawing/2015/10/21/chartex" xmlns:cx3="http://schemas.microsoft.com/office/drawing/2016/5/9/chartex" xmlns:cx4="http://schemas.microsoft.com/office/drawing/2016/5/10/chartex" xmlns:cx5="http://schemas.microsoft.com/office/drawing/2016/5/11/chartex" xmlns:cx6="http://schemas.microsoft.com/office/drawing/2016/5/12/chartex" xmlns:cx7="http://schemas.microsoft.com/office/drawing/2016/5/13/chartex" xmlns:cx8="http://schemas.microsoft.com/office/drawing/2016/5/14/chartex" xmlns:mc="http://schemas.openxmlformats.org/markup-compatibility/2006" xmlns:aink="http://schemas.microsoft.com/office/drawing/2016/ink" xmlns:am3d="http://schemas.microsoft.com/office/drawing/2017/model3d" xmlns:o="urn:schemas-microsoft-com:office:office" xmlns:oel="http://schemas.microsoft.com/office/2019/extlst" xmlns:r="http://schemas.openxmlformats.org/officeDocument/2006/relationships" xmlns:m="http://schemas.openxmlformats.org/officeDocument/2006/math" xmlns:v="urn:schemas-microsoft-com:vml" xmlns:wp14="http://schemas.microsoft.com/office/word/2010/wordprocessingDrawing" xmlns:wp="http://schemas.openxmlformats.org/drawingml/2006/wordprocessingDrawing" xmlns:w10="urn:schemas-microsoft-com:office:word" xmlns:w="http://schemas.openxmlformats.org/wordprocessingml/2006/main" xmlns:w14="http://schemas.microsoft.com/office/word/2010/wordml" xmlns:w15="http://schemas.microsoft.com/office/word/2012/wordml" xmlns:w16cex="http://schemas.microsoft.com/office/word/2018/wordml/cex" xmlns:w16cid="http://schemas.microsoft.com/office/word/2016/wordml/cid" xmlns:w16="http://schemas.microsoft.com/office/word/2018/wordml" xmlns:w16sdtdh="http://schemas.microsoft.com/office/word/2020/wordml/sdtdatahash" xmlns:w16se="http://schemas.microsoft.com/office/word/2015/wordml/symex" xmlns:wpg="http://schemas.microsoft.com/office/word/2010/wordprocessingGroup" xmlns:wpi="http://schemas.microsoft.com/office/word/2010/wordprocessingInk" xmlns:wne="http://schemas.microsoft.com/office/word/2006/wordml" xmlns:wps="http://schemas.microsoft.com/office/word/2010/wordprocessingShape" mc:Ignorable="w14 w15 w16se w16cid w16 w16cex w16sdtdh wp14">
+<w:ftr xmlns:wpc="http://schemas.microsoft.com/office/word/2010/wordprocessingCanvas" xmlns:cx="http://schemas.microsoft.com/office/drawing/2014/chartex" xmlns:cx1="http://schemas.microsoft.com/office/drawing/2015/9/8/chartex" xmlns:cx2="http://schemas.microsoft.com/office/drawing/2015/10/21/chartex" xmlns:cx3="http://schemas.microsoft.com/office/drawing/2016/5/9/chartex" xmlns:cx4="http://schemas.microsoft.com/office/drawing/2016/5/10/chartex" xmlns:cx5="http://schemas.microsoft.com/office/drawing/2016/5/11/chartex" xmlns:cx6="http://schemas.microsoft.com/office/drawing/2016/5/12/chartex" xmlns:cx7="http://schemas.microsoft.com/office/drawing/2016/5/13/chartex" xmlns:cx8="http://schemas.microsoft.com/office/drawing/2016/5/14/chartex" xmlns:mc="http://schemas.openxmlformats.org/markup-compatibility/2006" xmlns:aink="http://schemas.microsoft.com/office/drawing/2016/ink" xmlns:am3d="http://schemas.microsoft.com/office/drawing/2017/model3d" xmlns:o="urn:schemas-microsoft-com:office:office" xmlns:r="http://schemas.openxmlformats.org/officeDocument/2006/relationships" xmlns:m="http://schemas.openxmlformats.org/officeDocument/2006/math" xmlns:v="urn:schemas-microsoft-com:vml" xmlns:wp14="http://schemas.microsoft.com/office/word/2010/wordprocessingDrawing" xmlns:wp="http://schemas.openxmlformats.org/drawingml/2006/wordprocessingDrawing" xmlns:w10="urn:schemas-microsoft-com:office:word" xmlns:w="http://schemas.openxmlformats.org/wordprocessingml/2006/main" xmlns:w14="http://schemas.microsoft.com/office/word/2010/wordml" xmlns:w15="http://schemas.microsoft.com/office/word/2012/wordml" xmlns:w16cex="http://schemas.microsoft.com/office/word/2018/wordml/cex" xmlns:w16cid="http://schemas.microsoft.com/office/word/2016/wordml/cid" xmlns:w16="http://schemas.microsoft.com/office/word/2018/wordml" xmlns:w16se="http://schemas.microsoft.com/office/word/2015/wordml/symex" xmlns:wpg="http://schemas.microsoft.com/office/word/2010/wordprocessingGroup" xmlns:wpi="http://schemas.microsoft.com/office/word/2010/wordprocessingInk" xmlns:wne="http://schemas.microsoft.com/office/word/2006/wordml" xmlns:wps="http://schemas.microsoft.com/office/word/2010/wordprocessingShape" mc:Ignorable="w14 w15 w16se w16cid w16 w16cex wp14">
   <w:p>
     <w:pPr>
       <w:tabs>
@@ -3492,7 +3483,7 @@
 </file>
 
 <file path=word/footnotes.xml><?xml version="1.0" encoding="utf-8"?>
-<w:footnotes xmlns:wpc="http://schemas.microsoft.com/office/word/2010/wordprocessingCanvas" xmlns:cx="http://schemas.microsoft.com/office/drawing/2014/chartex" xmlns:cx1="http://schemas.microsoft.com/office/drawing/2015/9/8/chartex" xmlns:cx2="http://schemas.microsoft.com/office/drawing/2015/10/21/chartex" xmlns:cx3="http://schemas.microsoft.com/office/drawing/2016/5/9/chartex" xmlns:cx4="http://schemas.microsoft.com/office/drawing/2016/5/10/chartex" xmlns:cx5="http://schemas.microsoft.com/office/drawing/2016/5/11/chartex" xmlns:cx6="http://schemas.microsoft.com/office/drawing/2016/5/12/chartex" xmlns:cx7="http://schemas.microsoft.com/office/drawing/2016/5/13/chartex" xmlns:cx8="http://schemas.microsoft.com/office/drawing/2016/5/14/chartex" xmlns:mc="http://schemas.openxmlformats.org/markup-compatibility/2006" xmlns:aink="http://schemas.microsoft.com/office/drawing/2016/ink" xmlns:am3d="http://schemas.microsoft.com/office/drawing/2017/model3d" xmlns:o="urn:schemas-microsoft-com:office:office" xmlns:oel="http://schemas.microsoft.com/office/2019/extlst" xmlns:r="http://schemas.openxmlformats.org/officeDocument/2006/relationships" xmlns:m="http://schemas.openxmlformats.org/officeDocument/2006/math" xmlns:v="urn:schemas-microsoft-com:vml" xmlns:wp14="http://schemas.microsoft.com/office/word/2010/wordprocessingDrawing" xmlns:wp="http://schemas.openxmlformats.org/drawingml/2006/wordprocessingDrawing" xmlns:w10="urn:schemas-microsoft-com:office:word" xmlns:w="http://schemas.openxmlformats.org/wordprocessingml/2006/main" xmlns:w14="http://schemas.microsoft.com/office/word/2010/wordml" xmlns:w15="http://schemas.microsoft.com/office/word/2012/wordml" xmlns:w16cex="http://schemas.microsoft.com/office/word/2018/wordml/cex" xmlns:w16cid="http://schemas.microsoft.com/office/word/2016/wordml/cid" xmlns:w16="http://schemas.microsoft.com/office/word/2018/wordml" xmlns:w16sdtdh="http://schemas.microsoft.com/office/word/2020/wordml/sdtdatahash" xmlns:w16se="http://schemas.microsoft.com/office/word/2015/wordml/symex" xmlns:wpg="http://schemas.microsoft.com/office/word/2010/wordprocessingGroup" xmlns:wpi="http://schemas.microsoft.com/office/word/2010/wordprocessingInk" xmlns:wne="http://schemas.microsoft.com/office/word/2006/wordml" xmlns:wps="http://schemas.microsoft.com/office/word/2010/wordprocessingShape" mc:Ignorable="w14 w15 w16se w16cid w16 w16cex w16sdtdh wp14">
+<w:footnotes xmlns:wpc="http://schemas.microsoft.com/office/word/2010/wordprocessingCanvas" xmlns:cx="http://schemas.microsoft.com/office/drawing/2014/chartex" xmlns:cx1="http://schemas.microsoft.com/office/drawing/2015/9/8/chartex" xmlns:cx2="http://schemas.microsoft.com/office/drawing/2015/10/21/chartex" xmlns:cx3="http://schemas.microsoft.com/office/drawing/2016/5/9/chartex" xmlns:cx4="http://schemas.microsoft.com/office/drawing/2016/5/10/chartex" xmlns:cx5="http://schemas.microsoft.com/office/drawing/2016/5/11/chartex" xmlns:cx6="http://schemas.microsoft.com/office/drawing/2016/5/12/chartex" xmlns:cx7="http://schemas.microsoft.com/office/drawing/2016/5/13/chartex" xmlns:cx8="http://schemas.microsoft.com/office/drawing/2016/5/14/chartex" xmlns:mc="http://schemas.openxmlformats.org/markup-compatibility/2006" xmlns:aink="http://schemas.microsoft.com/office/drawing/2016/ink" xmlns:am3d="http://schemas.microsoft.com/office/drawing/2017/model3d" xmlns:o="urn:schemas-microsoft-com:office:office" xmlns:r="http://schemas.openxmlformats.org/officeDocument/2006/relationships" xmlns:m="http://schemas.openxmlformats.org/officeDocument/2006/math" xmlns:v="urn:schemas-microsoft-com:vml" xmlns:wp14="http://schemas.microsoft.com/office/word/2010/wordprocessingDrawing" xmlns:wp="http://schemas.openxmlformats.org/drawingml/2006/wordprocessingDrawing" xmlns:w10="urn:schemas-microsoft-com:office:word" xmlns:w="http://schemas.openxmlformats.org/wordprocessingml/2006/main" xmlns:w14="http://schemas.microsoft.com/office/word/2010/wordml" xmlns:w15="http://schemas.microsoft.com/office/word/2012/wordml" xmlns:w16cex="http://schemas.microsoft.com/office/word/2018/wordml/cex" xmlns:w16cid="http://schemas.microsoft.com/office/word/2016/wordml/cid" xmlns:w16="http://schemas.microsoft.com/office/word/2018/wordml" xmlns:w16se="http://schemas.microsoft.com/office/word/2015/wordml/symex" xmlns:wpg="http://schemas.microsoft.com/office/word/2010/wordprocessingGroup" xmlns:wpi="http://schemas.microsoft.com/office/word/2010/wordprocessingInk" xmlns:wne="http://schemas.microsoft.com/office/word/2006/wordml" xmlns:wps="http://schemas.microsoft.com/office/word/2010/wordprocessingShape" mc:Ignorable="w14 w15 w16se w16cid w16 w16cex wp14">
   <w:footnote w:type="separator" w:id="-1">
     <w:p>
       <w:pPr>
@@ -3517,7 +3508,7 @@
 </file>
 
 <file path=word/header1.xml><?xml version="1.0" encoding="utf-8"?>
-<w:hdr xmlns:wpc="http://schemas.microsoft.com/office/word/2010/wordprocessingCanvas" xmlns:cx="http://schemas.microsoft.com/office/drawing/2014/chartex" xmlns:cx1="http://schemas.microsoft.com/office/drawing/2015/9/8/chartex" xmlns:cx2="http://schemas.microsoft.com/office/drawing/2015/10/21/chartex" xmlns:cx3="http://schemas.microsoft.com/office/drawing/2016/5/9/chartex" xmlns:cx4="http://schemas.microsoft.com/office/drawing/2016/5/10/chartex" xmlns:cx5="http://schemas.microsoft.com/office/drawing/2016/5/11/chartex" xmlns:cx6="http://schemas.microsoft.com/office/drawing/2016/5/12/chartex" xmlns:cx7="http://schemas.microsoft.com/office/drawing/2016/5/13/chartex" xmlns:cx8="http://schemas.microsoft.com/office/drawing/2016/5/14/chartex" xmlns:mc="http://schemas.openxmlformats.org/markup-compatibility/2006" xmlns:aink="http://schemas.microsoft.com/office/drawing/2016/ink" xmlns:am3d="http://schemas.microsoft.com/office/drawing/2017/model3d" xmlns:o="urn:schemas-microsoft-com:office:office" xmlns:oel="http://schemas.microsoft.com/office/2019/extlst" xmlns:r="http://schemas.openxmlformats.org/officeDocument/2006/relationships" xmlns:m="http://schemas.openxmlformats.org/officeDocument/2006/math" xmlns:v="urn:schemas-microsoft-com:vml" xmlns:wp14="http://schemas.microsoft.com/office/word/2010/wordprocessingDrawing" xmlns:wp="http://schemas.openxmlformats.org/drawingml/2006/wordprocessingDrawing" xmlns:w10="urn:schemas-microsoft-com:office:word" xmlns:w="http://schemas.openxmlformats.org/wordprocessingml/2006/main" xmlns:w14="http://schemas.microsoft.com/office/word/2010/wordml" xmlns:w15="http://schemas.microsoft.com/office/word/2012/wordml" xmlns:w16cex="http://schemas.microsoft.com/office/word/2018/wordml/cex" xmlns:w16cid="http://schemas.microsoft.com/office/word/2016/wordml/cid" xmlns:w16="http://schemas.microsoft.com/office/word/2018/wordml" xmlns:w16sdtdh="http://schemas.microsoft.com/office/word/2020/wordml/sdtdatahash" xmlns:w16se="http://schemas.microsoft.com/office/word/2015/wordml/symex" xmlns:wpg="http://schemas.microsoft.com/office/word/2010/wordprocessingGroup" xmlns:wpi="http://schemas.microsoft.com/office/word/2010/wordprocessingInk" xmlns:wne="http://schemas.microsoft.com/office/word/2006/wordml" xmlns:wps="http://schemas.microsoft.com/office/word/2010/wordprocessingShape" mc:Ignorable="w14 w15 w16se w16cid w16 w16cex w16sdtdh wp14">
+<w:hdr xmlns:wpc="http://schemas.microsoft.com/office/word/2010/wordprocessingCanvas" xmlns:cx="http://schemas.microsoft.com/office/drawing/2014/chartex" xmlns:cx1="http://schemas.microsoft.com/office/drawing/2015/9/8/chartex" xmlns:cx2="http://schemas.microsoft.com/office/drawing/2015/10/21/chartex" xmlns:cx3="http://schemas.microsoft.com/office/drawing/2016/5/9/chartex" xmlns:cx4="http://schemas.microsoft.com/office/drawing/2016/5/10/chartex" xmlns:cx5="http://schemas.microsoft.com/office/drawing/2016/5/11/chartex" xmlns:cx6="http://schemas.microsoft.com/office/drawing/2016/5/12/chartex" xmlns:cx7="http://schemas.microsoft.com/office/drawing/2016/5/13/chartex" xmlns:cx8="http://schemas.microsoft.com/office/drawing/2016/5/14/chartex" xmlns:mc="http://schemas.openxmlformats.org/markup-compatibility/2006" xmlns:aink="http://schemas.microsoft.com/office/drawing/2016/ink" xmlns:am3d="http://schemas.microsoft.com/office/drawing/2017/model3d" xmlns:o="urn:schemas-microsoft-com:office:office" xmlns:r="http://schemas.openxmlformats.org/officeDocument/2006/relationships" xmlns:m="http://schemas.openxmlformats.org/officeDocument/2006/math" xmlns:v="urn:schemas-microsoft-com:vml" xmlns:wp14="http://schemas.microsoft.com/office/word/2010/wordprocessingDrawing" xmlns:wp="http://schemas.openxmlformats.org/drawingml/2006/wordprocessingDrawing" xmlns:w10="urn:schemas-microsoft-com:office:word" xmlns:w="http://schemas.openxmlformats.org/wordprocessingml/2006/main" xmlns:w14="http://schemas.microsoft.com/office/word/2010/wordml" xmlns:w15="http://schemas.microsoft.com/office/word/2012/wordml" xmlns:w16cex="http://schemas.microsoft.com/office/word/2018/wordml/cex" xmlns:w16cid="http://schemas.microsoft.com/office/word/2016/wordml/cid" xmlns:w16="http://schemas.microsoft.com/office/word/2018/wordml" xmlns:w16se="http://schemas.microsoft.com/office/word/2015/wordml/symex" xmlns:wpg="http://schemas.microsoft.com/office/word/2010/wordprocessingGroup" xmlns:wpi="http://schemas.microsoft.com/office/word/2010/wordprocessingInk" xmlns:wne="http://schemas.microsoft.com/office/word/2006/wordml" xmlns:wps="http://schemas.microsoft.com/office/word/2010/wordprocessingShape" mc:Ignorable="w14 w15 w16se w16cid w16 w16cex wp14">
   <w:p>
     <w:pPr>
       <w:pStyle w:val="Header"/>
@@ -3572,7 +3563,7 @@
                   </a:prstGeom>
                   <a:extLst>
                     <a:ext uri="{FAA26D3D-D897-4be2-8F04-BA451C77F1D7}">
-                      <ma14:placeholderFlag xmlns:ma14="http://schemas.microsoft.com/office/mac/drawingml/2011/main" xmlns:w="http://schemas.openxmlformats.org/wordprocessingml/2006/main" xmlns:w10="urn:schemas-microsoft-com:office:word" xmlns:v="urn:schemas-microsoft-com:vml" xmlns:o="urn:schemas-microsoft-com:office:office" xmlns:mv="urn:schemas-microsoft-com:mac:vml" xmlns:mo="http://schemas.microsoft.com/office/mac/office/2008/main" xmlns=""/>
+                      <ma14:placeholderFlag xmlns="" xmlns:mo="http://schemas.microsoft.com/office/mac/office/2008/main" xmlns:mv="urn:schemas-microsoft-com:mac:vml" xmlns:o="urn:schemas-microsoft-com:office:office" xmlns:v="urn:schemas-microsoft-com:vml" xmlns:w10="urn:schemas-microsoft-com:office:word" xmlns:w="http://schemas.openxmlformats.org/wordprocessingml/2006/main" xmlns:ma14="http://schemas.microsoft.com/office/mac/drawingml/2011/main"/>
                     </a:ext>
                   </a:extLst>
                 </pic:spPr>
@@ -3593,7 +3584,7 @@
 </file>
 
 <file path=word/numbering.xml><?xml version="1.0" encoding="utf-8"?>
-<w:numbering xmlns:wpc="http://schemas.microsoft.com/office/word/2010/wordprocessingCanvas" xmlns:cx="http://schemas.microsoft.com/office/drawing/2014/chartex" xmlns:cx1="http://schemas.microsoft.com/office/drawing/2015/9/8/chartex" xmlns:cx2="http://schemas.microsoft.com/office/drawing/2015/10/21/chartex" xmlns:cx3="http://schemas.microsoft.com/office/drawing/2016/5/9/chartex" xmlns:cx4="http://schemas.microsoft.com/office/drawing/2016/5/10/chartex" xmlns:cx5="http://schemas.microsoft.com/office/drawing/2016/5/11/chartex" xmlns:cx6="http://schemas.microsoft.com/office/drawing/2016/5/12/chartex" xmlns:cx7="http://schemas.microsoft.com/office/drawing/2016/5/13/chartex" xmlns:cx8="http://schemas.microsoft.com/office/drawing/2016/5/14/chartex" xmlns:mc="http://schemas.openxmlformats.org/markup-compatibility/2006" xmlns:aink="http://schemas.microsoft.com/office/drawing/2016/ink" xmlns:am3d="http://schemas.microsoft.com/office/drawing/2017/model3d" xmlns:o="urn:schemas-microsoft-com:office:office" xmlns:oel="http://schemas.microsoft.com/office/2019/extlst" xmlns:r="http://schemas.openxmlformats.org/officeDocument/2006/relationships" xmlns:m="http://schemas.openxmlformats.org/officeDocument/2006/math" xmlns:v="urn:schemas-microsoft-com:vml" xmlns:wp14="http://schemas.microsoft.com/office/word/2010/wordprocessingDrawing" xmlns:wp="http://schemas.openxmlformats.org/drawingml/2006/wordprocessingDrawing" xmlns:w10="urn:schemas-microsoft-com:office:word" xmlns:w="http://schemas.openxmlformats.org/wordprocessingml/2006/main" xmlns:w14="http://schemas.microsoft.com/office/word/2010/wordml" xmlns:w15="http://schemas.microsoft.com/office/word/2012/wordml" xmlns:w16cex="http://schemas.microsoft.com/office/word/2018/wordml/cex" xmlns:w16cid="http://schemas.microsoft.com/office/word/2016/wordml/cid" xmlns:w16="http://schemas.microsoft.com/office/word/2018/wordml" xmlns:w16sdtdh="http://schemas.microsoft.com/office/word/2020/wordml/sdtdatahash" xmlns:w16se="http://schemas.microsoft.com/office/word/2015/wordml/symex" xmlns:wpg="http://schemas.microsoft.com/office/word/2010/wordprocessingGroup" xmlns:wpi="http://schemas.microsoft.com/office/word/2010/wordprocessingInk" xmlns:wne="http://schemas.microsoft.com/office/word/2006/wordml" xmlns:wps="http://schemas.microsoft.com/office/word/2010/wordprocessingShape" mc:Ignorable="w14 w15 w16se w16cid w16 w16cex w16sdtdh wp14">
+<w:numbering xmlns:wpc="http://schemas.microsoft.com/office/word/2010/wordprocessingCanvas" xmlns:cx="http://schemas.microsoft.com/office/drawing/2014/chartex" xmlns:cx1="http://schemas.microsoft.com/office/drawing/2015/9/8/chartex" xmlns:cx2="http://schemas.microsoft.com/office/drawing/2015/10/21/chartex" xmlns:cx3="http://schemas.microsoft.com/office/drawing/2016/5/9/chartex" xmlns:cx4="http://schemas.microsoft.com/office/drawing/2016/5/10/chartex" xmlns:cx5="http://schemas.microsoft.com/office/drawing/2016/5/11/chartex" xmlns:cx6="http://schemas.microsoft.com/office/drawing/2016/5/12/chartex" xmlns:cx7="http://schemas.microsoft.com/office/drawing/2016/5/13/chartex" xmlns:cx8="http://schemas.microsoft.com/office/drawing/2016/5/14/chartex" xmlns:mc="http://schemas.openxmlformats.org/markup-compatibility/2006" xmlns:aink="http://schemas.microsoft.com/office/drawing/2016/ink" xmlns:am3d="http://schemas.microsoft.com/office/drawing/2017/model3d" xmlns:o="urn:schemas-microsoft-com:office:office" xmlns:r="http://schemas.openxmlformats.org/officeDocument/2006/relationships" xmlns:m="http://schemas.openxmlformats.org/officeDocument/2006/math" xmlns:v="urn:schemas-microsoft-com:vml" xmlns:wp14="http://schemas.microsoft.com/office/word/2010/wordprocessingDrawing" xmlns:wp="http://schemas.openxmlformats.org/drawingml/2006/wordprocessingDrawing" xmlns:w10="urn:schemas-microsoft-com:office:word" xmlns:w="http://schemas.openxmlformats.org/wordprocessingml/2006/main" xmlns:w14="http://schemas.microsoft.com/office/word/2010/wordml" xmlns:w15="http://schemas.microsoft.com/office/word/2012/wordml" xmlns:w16cex="http://schemas.microsoft.com/office/word/2018/wordml/cex" xmlns:w16cid="http://schemas.microsoft.com/office/word/2016/wordml/cid" xmlns:w16="http://schemas.microsoft.com/office/word/2018/wordml" xmlns:w16se="http://schemas.microsoft.com/office/word/2015/wordml/symex" xmlns:wpg="http://schemas.microsoft.com/office/word/2010/wordprocessingGroup" xmlns:wpi="http://schemas.microsoft.com/office/word/2010/wordprocessingInk" xmlns:wne="http://schemas.microsoft.com/office/word/2006/wordml" xmlns:wps="http://schemas.microsoft.com/office/word/2010/wordprocessingShape" mc:Ignorable="w14 w15 w16se w16cid w16 w16cex wp14">
   <w:abstractNum w:abstractNumId="0" w15:restartNumberingAfterBreak="0">
     <w:nsid w:val="042814FB"/>
     <w:multiLevelType w:val="hybridMultilevel"/>
@@ -4588,38 +4579,38 @@
       </w:rPr>
     </w:lvl>
   </w:abstractNum>
-  <w:num w:numId="1" w16cid:durableId="1740976198">
+  <w:num w:numId="1">
     <w:abstractNumId w:val="6"/>
   </w:num>
-  <w:num w:numId="2" w16cid:durableId="1140920298">
+  <w:num w:numId="2">
     <w:abstractNumId w:val="5"/>
   </w:num>
-  <w:num w:numId="3" w16cid:durableId="126319673">
+  <w:num w:numId="3">
     <w:abstractNumId w:val="2"/>
   </w:num>
-  <w:num w:numId="4" w16cid:durableId="1380864409">
+  <w:num w:numId="4">
     <w:abstractNumId w:val="0"/>
   </w:num>
-  <w:num w:numId="5" w16cid:durableId="1507406004">
+  <w:num w:numId="5">
     <w:abstractNumId w:val="1"/>
   </w:num>
-  <w:num w:numId="6" w16cid:durableId="368720975">
+  <w:num w:numId="6">
     <w:abstractNumId w:val="8"/>
   </w:num>
-  <w:num w:numId="7" w16cid:durableId="1940528213">
+  <w:num w:numId="7">
     <w:abstractNumId w:val="3"/>
   </w:num>
-  <w:num w:numId="8" w16cid:durableId="1074206730">
+  <w:num w:numId="8">
     <w:abstractNumId w:val="7"/>
   </w:num>
-  <w:num w:numId="9" w16cid:durableId="1093164995">
+  <w:num w:numId="9">
     <w:abstractNumId w:val="4"/>
   </w:num>
 </w:numbering>
 </file>
 
 <file path=word/styles.xml><?xml version="1.0" encoding="utf-8"?>
-<w:styles xmlns:mc="http://schemas.openxmlformats.org/markup-compatibility/2006" xmlns:r="http://schemas.openxmlformats.org/officeDocument/2006/relationships" xmlns:w="http://schemas.openxmlformats.org/wordprocessingml/2006/main" xmlns:w14="http://schemas.microsoft.com/office/word/2010/wordml" xmlns:w15="http://schemas.microsoft.com/office/word/2012/wordml" xmlns:w16cex="http://schemas.microsoft.com/office/word/2018/wordml/cex" xmlns:w16cid="http://schemas.microsoft.com/office/word/2016/wordml/cid" xmlns:w16="http://schemas.microsoft.com/office/word/2018/wordml" xmlns:w16sdtdh="http://schemas.microsoft.com/office/word/2020/wordml/sdtdatahash" xmlns:w16se="http://schemas.microsoft.com/office/word/2015/wordml/symex" mc:Ignorable="w14 w15 w16se w16cid w16 w16cex w16sdtdh">
+<w:styles xmlns:mc="http://schemas.openxmlformats.org/markup-compatibility/2006" xmlns:r="http://schemas.openxmlformats.org/officeDocument/2006/relationships" xmlns:w="http://schemas.openxmlformats.org/wordprocessingml/2006/main" xmlns:w14="http://schemas.microsoft.com/office/word/2010/wordml" xmlns:w15="http://schemas.microsoft.com/office/word/2012/wordml" xmlns:w16cex="http://schemas.microsoft.com/office/word/2018/wordml/cex" xmlns:w16cid="http://schemas.microsoft.com/office/word/2016/wordml/cid" xmlns:w16="http://schemas.microsoft.com/office/word/2018/wordml" xmlns:w16se="http://schemas.microsoft.com/office/word/2015/wordml/symex" mc:Ignorable="w14 w15 w16se w16cid w16 w16cex">
   <w:docDefaults>
     <w:rPrDefault>
       <w:rPr>
@@ -4741,7 +4732,6 @@
     <w:lsdException w:name="HTML Sample" w:semiHidden="1" w:unhideWhenUsed="1"/>
     <w:lsdException w:name="HTML Typewriter" w:semiHidden="1" w:unhideWhenUsed="1"/>
     <w:lsdException w:name="HTML Variable" w:semiHidden="1" w:unhideWhenUsed="1"/>
-    <w:lsdException w:name="Normal Table" w:semiHidden="1" w:unhideWhenUsed="1"/>
     <w:lsdException w:name="annotation subject" w:semiHidden="1" w:unhideWhenUsed="1"/>
     <w:lsdException w:name="No List" w:semiHidden="1" w:unhideWhenUsed="1"/>
     <w:lsdException w:name="Outline List 1" w:semiHidden="1" w:unhideWhenUsed="1"/>
@@ -4784,11 +4774,8 @@
     <w:lsdException w:name="Table Contemporary" w:semiHidden="1" w:unhideWhenUsed="1"/>
     <w:lsdException w:name="Table Elegant" w:semiHidden="1" w:unhideWhenUsed="1"/>
     <w:lsdException w:name="Table Professional" w:semiHidden="1" w:unhideWhenUsed="1"/>
-    <w:lsdException w:name="Table Subtle 1" w:semiHidden="1" w:unhideWhenUsed="1"/>
     <w:lsdException w:name="Table Subtle 2" w:semiHidden="1" w:unhideWhenUsed="1"/>
     <w:lsdException w:name="Table Web 1" w:semiHidden="1" w:unhideWhenUsed="1"/>
-    <w:lsdException w:name="Table Web 2" w:semiHidden="1" w:unhideWhenUsed="1"/>
-    <w:lsdException w:name="Table Web 3" w:semiHidden="1" w:unhideWhenUsed="1"/>
     <w:lsdException w:name="Balloon Text" w:semiHidden="1" w:unhideWhenUsed="1"/>
     <w:lsdException w:name="Table Grid" w:uiPriority="39"/>
     <w:lsdException w:name="Table Theme" w:semiHidden="1" w:unhideWhenUsed="1"/>

</xml_diff>